<commit_message>
complete 3 and 4 tasks
</commit_message>
<xml_diff>
--- a/Crypto.Protocols/mental_poker/mental_poker.docx
+++ b/Crypto.Protocols/mental_poker/mental_poker.docx
@@ -177,27 +177,76 @@
           <w:sz w:val="28"/>
           <w:szCs w:val="28"/>
         </w:rPr>
-        <w:t>создает 52 сообщения (</w:t>
-      </w:r>
-      <m:oMath>
-        <m:r>
-          <w:rPr>
-            <w:rFonts w:ascii="Cambria Math" w:hAnsi="Cambria Math" w:cs="Times New Roman"/>
-            <w:sz w:val="28"/>
-            <w:szCs w:val="28"/>
-            <w:lang w:val="en-US"/>
-          </w:rPr>
-          <m:t>cards</m:t>
-        </m:r>
-      </m:oMath>
+        <w:t>создает 52 сообщения</w:t>
+      </w:r>
       <w:r>
         <w:rPr>
           <w:rFonts w:ascii="Times New Roman" w:hAnsi="Times New Roman" w:cs="Times New Roman"/>
           <w:sz w:val="28"/>
           <w:szCs w:val="28"/>
         </w:rPr>
-        <w:t xml:space="preserve">), по одному для каждой карты колоды. </w:t>
-      </w:r>
+        <w:t xml:space="preserve">, по одному для каждой карты колоды. </w:t>
+      </w:r>
+    </w:p>
+    <w:p>
+      <w:pPr>
+        <w:spacing w:after="120" w:line="360" w:lineRule="auto"/>
+        <w:ind w:firstLine="709"/>
+        <w:contextualSpacing/>
+        <w:rPr>
+          <w:rFonts w:ascii="Times New Roman" w:hAnsi="Times New Roman" w:cs="Times New Roman"/>
+          <w:sz w:val="28"/>
+          <w:szCs w:val="28"/>
+        </w:rPr>
+      </w:pPr>
+      <m:oMathPara>
+        <m:oMath>
+          <m:sSub>
+            <m:sSubPr>
+              <m:ctrlPr>
+                <w:rPr>
+                  <w:rFonts w:ascii="Cambria Math" w:hAnsi="Cambria Math" w:cs="Times New Roman"/>
+                  <w:i/>
+                  <w:sz w:val="28"/>
+                  <w:szCs w:val="28"/>
+                  <w:lang w:val="en-US"/>
+                </w:rPr>
+              </m:ctrlPr>
+            </m:sSubPr>
+            <m:e>
+              <m:r>
+                <w:rPr>
+                  <w:rFonts w:ascii="Cambria Math" w:hAnsi="Cambria Math" w:cs="Times New Roman"/>
+                  <w:sz w:val="28"/>
+                  <w:szCs w:val="28"/>
+                  <w:lang w:val="en-US"/>
+                </w:rPr>
+                <m:t>cards</m:t>
+              </m:r>
+            </m:e>
+            <m:sub>
+              <m:r>
+                <w:rPr>
+                  <w:rFonts w:ascii="Cambria Math" w:hAnsi="Cambria Math" w:cs="Times New Roman"/>
+                  <w:sz w:val="28"/>
+                  <w:szCs w:val="28"/>
+                  <w:lang w:val="en-US"/>
+                </w:rPr>
+                <m:t>i</m:t>
+              </m:r>
+            </m:sub>
+          </m:sSub>
+          <m:r>
+            <w:rPr>
+              <w:rFonts w:ascii="Cambria Math" w:hAnsi="Cambria Math" w:cs="Times New Roman"/>
+              <w:sz w:val="28"/>
+              <w:szCs w:val="28"/>
+              <w:lang w:val="en-US"/>
+            </w:rPr>
+            <m:t>, i=0..52</m:t>
+          </m:r>
+        </m:oMath>
+      </m:oMathPara>
     </w:p>
     <w:p>
       <w:pPr>
@@ -1851,8 +1900,6 @@
         </w:rPr>
         <w:t xml:space="preserve">карт </w:t>
       </w:r>
-      <w:bookmarkStart w:id="0" w:name="_GoBack"/>
-      <w:bookmarkEnd w:id="0"/>
       <w:r>
         <w:rPr>
           <w:rFonts w:ascii="Times New Roman" w:eastAsiaTheme="minorEastAsia" w:hAnsi="Times New Roman" w:cs="Times New Roman"/>
@@ -1916,6 +1963,50 @@
         </w:rPr>
         <w:t>.</w:t>
       </w:r>
+    </w:p>
+    <w:p>
+      <w:pPr>
+        <w:spacing w:after="120" w:line="360" w:lineRule="auto"/>
+        <w:ind w:firstLine="709"/>
+        <w:contextualSpacing/>
+        <w:rPr>
+          <w:rFonts w:ascii="Times New Roman" w:eastAsiaTheme="minorEastAsia" w:hAnsi="Times New Roman" w:cs="Times New Roman"/>
+          <w:sz w:val="28"/>
+          <w:szCs w:val="28"/>
+          <w:lang w:val="en-US"/>
+        </w:rPr>
+      </w:pPr>
+      <w:r>
+        <w:rPr>
+          <w:rFonts w:ascii="Times New Roman" w:eastAsiaTheme="minorEastAsia" w:hAnsi="Times New Roman" w:cs="Times New Roman"/>
+          <w:sz w:val="28"/>
+          <w:szCs w:val="28"/>
+          <w:lang w:val="en-US"/>
+        </w:rPr>
+        <w:t xml:space="preserve">8.1. </w:t>
+      </w:r>
+      <m:oMath>
+        <m:r>
+          <w:rPr>
+            <w:rFonts w:ascii="Cambria Math" w:eastAsiaTheme="minorEastAsia" w:hAnsi="Cambria Math" w:cs="Times New Roman"/>
+            <w:sz w:val="28"/>
+            <w:szCs w:val="28"/>
+            <w:lang w:val="en-US"/>
+          </w:rPr>
+          <m:t>C→A:Ea(Acards)</m:t>
+        </m:r>
+      </m:oMath>
+      <w:r>
+        <w:rPr>
+          <w:rFonts w:ascii="Times New Roman" w:eastAsiaTheme="minorEastAsia" w:hAnsi="Times New Roman" w:cs="Times New Roman"/>
+          <w:sz w:val="28"/>
+          <w:szCs w:val="28"/>
+          <w:lang w:val="en-US"/>
+        </w:rPr>
+        <w:t>.</w:t>
+      </w:r>
+      <w:bookmarkStart w:id="0" w:name="_GoBack"/>
+      <w:bookmarkEnd w:id="0"/>
     </w:p>
     <w:p>
       <w:pPr>

</xml_diff>